<commit_message>
Commit PA3 version 1.0
</commit_message>
<xml_diff>
--- a/doc/PA03/PA3_Group04.docx
+++ b/doc/PA03/PA3_Group04.docx
@@ -978,65 +978,924 @@
     </w:p>
     <w:p>
       <w:pPr>
+        <w:pStyle w:val="BodyText"/>
+        <w:ind w:left="0"/>
+        <w:rPr>
+          <w:b/>
+          <w:sz w:val="22"/>
+          <w:szCs w:val="22"/>
+        </w:rPr>
+      </w:pPr>
+      <w:r>
+        <w:tab/>
+      </w:r>
+      <w:r>
+        <w:rPr>
+          <w:b/>
+          <w:sz w:val="22"/>
+          <w:szCs w:val="22"/>
+        </w:rPr>
+        <w:t>Purpose</w:t>
+      </w:r>
+    </w:p>
+    <w:p>
+      <w:pPr>
+        <w:pStyle w:val="BodyText"/>
+        <w:ind w:left="0"/>
+        <w:rPr>
+          <w:sz w:val="22"/>
+          <w:szCs w:val="22"/>
+        </w:rPr>
+      </w:pPr>
+      <w:r>
+        <w:rPr>
+          <w:b/>
+          <w:sz w:val="22"/>
+          <w:szCs w:val="22"/>
+        </w:rPr>
+        <w:tab/>
+      </w:r>
+      <w:r>
+        <w:rPr>
+          <w:sz w:val="22"/>
+          <w:szCs w:val="22"/>
+        </w:rPr>
+        <w:t xml:space="preserve">This document </w:t>
+      </w:r>
+      <w:r>
+        <w:rPr>
+          <w:sz w:val="22"/>
+          <w:szCs w:val="22"/>
+        </w:rPr>
+        <w:t>gives an extensive architectural overview of the system</w:t>
+      </w:r>
+      <w:r>
+        <w:rPr>
+          <w:sz w:val="22"/>
+          <w:szCs w:val="22"/>
+        </w:rPr>
+        <w:t xml:space="preserve"> which uses diverse engineering perspectives to show different parts of the system. It is used to convey important architectural decisions on the system. </w:t>
+      </w:r>
+    </w:p>
+    <w:p>
+      <w:pPr>
+        <w:pStyle w:val="BodyText"/>
+        <w:ind w:left="0"/>
+        <w:rPr>
+          <w:b/>
+          <w:sz w:val="22"/>
+          <w:szCs w:val="22"/>
+        </w:rPr>
+      </w:pPr>
+      <w:r>
+        <w:rPr>
+          <w:b/>
+          <w:sz w:val="22"/>
+          <w:szCs w:val="22"/>
+        </w:rPr>
+        <w:tab/>
+        <w:t>Scope</w:t>
+      </w:r>
+    </w:p>
+    <w:p>
+      <w:pPr>
+        <w:pStyle w:val="BodyText"/>
+        <w:ind w:left="0"/>
+        <w:rPr>
+          <w:sz w:val="22"/>
+          <w:szCs w:val="22"/>
+        </w:rPr>
+      </w:pPr>
+      <w:r>
+        <w:rPr>
+          <w:b/>
+          <w:sz w:val="22"/>
+          <w:szCs w:val="22"/>
+        </w:rPr>
+        <w:tab/>
+      </w:r>
+      <w:r>
+        <w:rPr>
+          <w:sz w:val="22"/>
+          <w:szCs w:val="22"/>
+        </w:rPr>
+        <w:t>This Software Architecture Document applies to the D&amp;J which will be developed by Group04.</w:t>
+      </w:r>
+    </w:p>
+    <w:p>
+      <w:pPr>
+        <w:pStyle w:val="BodyText"/>
+        <w:ind w:left="0" w:firstLine="720"/>
+        <w:rPr>
+          <w:b/>
+          <w:sz w:val="22"/>
+          <w:szCs w:val="22"/>
+        </w:rPr>
+      </w:pPr>
+      <w:r>
+        <w:rPr>
+          <w:b/>
+          <w:sz w:val="22"/>
+          <w:szCs w:val="22"/>
+        </w:rPr>
+        <w:t>De</w:t>
+      </w:r>
+      <w:r>
+        <w:rPr>
+          <w:b/>
+          <w:sz w:val="22"/>
+          <w:szCs w:val="22"/>
+        </w:rPr>
+        <w:t>finitions, acronyms, abbreviations</w:t>
+      </w:r>
+    </w:p>
+    <w:p>
+      <w:pPr>
+        <w:pStyle w:val="BodyText"/>
+        <w:numPr>
+          <w:ilvl w:val="0"/>
+          <w:numId w:val="25"/>
+        </w:numPr>
+        <w:rPr>
+          <w:b/>
+          <w:sz w:val="22"/>
+          <w:szCs w:val="22"/>
+        </w:rPr>
+      </w:pPr>
+      <w:r>
+        <w:rPr>
+          <w:b/>
+          <w:sz w:val="22"/>
+          <w:szCs w:val="22"/>
+        </w:rPr>
+        <w:t>Social Network Intera</w:t>
+      </w:r>
+      <w:r>
+        <w:rPr>
+          <w:b/>
+          <w:sz w:val="22"/>
+          <w:szCs w:val="22"/>
+        </w:rPr>
+        <w:t>c</w:t>
+      </w:r>
+      <w:r>
+        <w:rPr>
+          <w:b/>
+          <w:sz w:val="22"/>
+          <w:szCs w:val="22"/>
+        </w:rPr>
+        <w:t>tions</w:t>
+      </w:r>
+    </w:p>
+    <w:p>
+      <w:pPr>
+        <w:pStyle w:val="BodyText"/>
+        <w:numPr>
+          <w:ilvl w:val="1"/>
+          <w:numId w:val="25"/>
+        </w:numPr>
+        <w:rPr>
+          <w:sz w:val="22"/>
+          <w:szCs w:val="22"/>
+        </w:rPr>
+      </w:pPr>
+      <w:r>
+        <w:rPr>
+          <w:sz w:val="22"/>
+          <w:szCs w:val="22"/>
+        </w:rPr>
+        <w:t>User interaction with the game via social network</w:t>
+      </w:r>
+      <w:r>
+        <w:rPr>
+          <w:sz w:val="22"/>
+          <w:szCs w:val="22"/>
+        </w:rPr>
+        <w:t xml:space="preserve"> </w:t>
+      </w:r>
+      <w:r>
+        <w:rPr>
+          <w:sz w:val="22"/>
+          <w:szCs w:val="22"/>
+        </w:rPr>
+        <w:t xml:space="preserve">includes </w:t>
+      </w:r>
+      <w:r>
+        <w:rPr>
+          <w:sz w:val="22"/>
+          <w:szCs w:val="22"/>
+        </w:rPr>
+        <w:t>user authentication, sharing, inviting friends</w:t>
+      </w:r>
+      <w:r>
+        <w:rPr>
+          <w:sz w:val="22"/>
+          <w:szCs w:val="22"/>
+        </w:rPr>
+        <w:t>.</w:t>
+      </w:r>
+    </w:p>
+    <w:p>
+      <w:pPr>
+        <w:pStyle w:val="BodyText"/>
+        <w:numPr>
+          <w:ilvl w:val="0"/>
+          <w:numId w:val="25"/>
+        </w:numPr>
+        <w:rPr>
+          <w:b/>
+          <w:sz w:val="22"/>
+          <w:szCs w:val="22"/>
+        </w:rPr>
+      </w:pPr>
+      <w:r>
+        <w:rPr>
+          <w:b/>
+          <w:sz w:val="22"/>
+          <w:szCs w:val="22"/>
+        </w:rPr>
+        <w:t>Step Counting</w:t>
+      </w:r>
+    </w:p>
+    <w:p>
+      <w:pPr>
+        <w:pStyle w:val="BodyText"/>
+        <w:numPr>
+          <w:ilvl w:val="1"/>
+          <w:numId w:val="25"/>
+        </w:numPr>
+        <w:rPr>
+          <w:sz w:val="22"/>
+          <w:szCs w:val="22"/>
+        </w:rPr>
+      </w:pPr>
+      <w:r>
+        <w:rPr>
+          <w:sz w:val="22"/>
+          <w:szCs w:val="22"/>
+        </w:rPr>
+        <w:t xml:space="preserve">A Pedometer API provides step count and distance </w:t>
+      </w:r>
+      <w:r>
+        <w:rPr>
+          <w:sz w:val="22"/>
+          <w:szCs w:val="22"/>
+        </w:rPr>
+        <w:t>covered</w:t>
+      </w:r>
+      <w:r>
+        <w:rPr>
+          <w:sz w:val="22"/>
+          <w:szCs w:val="22"/>
+        </w:rPr>
+        <w:t xml:space="preserve"> which will be used in a certain mission or an achievement.</w:t>
+      </w:r>
+    </w:p>
+    <w:p>
+      <w:pPr>
+        <w:pStyle w:val="BodyText"/>
+        <w:numPr>
+          <w:ilvl w:val="0"/>
+          <w:numId w:val="25"/>
+        </w:numPr>
+        <w:rPr>
+          <w:b/>
+          <w:sz w:val="22"/>
+          <w:szCs w:val="22"/>
+        </w:rPr>
+      </w:pPr>
+      <w:r>
+        <w:rPr>
+          <w:b/>
+          <w:sz w:val="22"/>
+          <w:szCs w:val="22"/>
+        </w:rPr>
+        <w:t>Mission</w:t>
+      </w:r>
+    </w:p>
+    <w:p>
+      <w:pPr>
+        <w:pStyle w:val="BodyText"/>
+        <w:numPr>
+          <w:ilvl w:val="1"/>
+          <w:numId w:val="25"/>
+        </w:numPr>
+        <w:rPr>
+          <w:sz w:val="22"/>
+          <w:szCs w:val="22"/>
+        </w:rPr>
+      </w:pPr>
+      <w:r>
+        <w:rPr>
+          <w:sz w:val="22"/>
+          <w:szCs w:val="22"/>
+        </w:rPr>
+        <w:t>Information about a mission related to</w:t>
+      </w:r>
+      <w:r>
+        <w:rPr>
+          <w:sz w:val="22"/>
+          <w:szCs w:val="22"/>
+        </w:rPr>
+        <w:t xml:space="preserve"> walking is given to </w:t>
+      </w:r>
+      <w:r>
+        <w:rPr>
+          <w:sz w:val="22"/>
+          <w:szCs w:val="22"/>
+        </w:rPr>
+        <w:t>a user</w:t>
+      </w:r>
+      <w:r>
+        <w:rPr>
+          <w:sz w:val="22"/>
+          <w:szCs w:val="22"/>
+        </w:rPr>
+        <w:t xml:space="preserve"> which is then implemented. This may include visiting a position, </w:t>
+      </w:r>
+      <w:r>
+        <w:rPr>
+          <w:sz w:val="22"/>
+          <w:szCs w:val="22"/>
+        </w:rPr>
+        <w:t>walking a certain distance, or inviting friends to join in game.</w:t>
+      </w:r>
+    </w:p>
+    <w:p>
+      <w:pPr>
+        <w:pStyle w:val="BodyText"/>
+        <w:numPr>
+          <w:ilvl w:val="0"/>
+          <w:numId w:val="25"/>
+        </w:numPr>
+        <w:rPr>
+          <w:b/>
+          <w:sz w:val="22"/>
+          <w:szCs w:val="22"/>
+        </w:rPr>
+      </w:pPr>
+      <w:r>
+        <w:rPr>
+          <w:b/>
+          <w:sz w:val="22"/>
+          <w:szCs w:val="22"/>
+        </w:rPr>
+        <w:t>Achievements</w:t>
+      </w:r>
+    </w:p>
+    <w:p>
+      <w:pPr>
+        <w:pStyle w:val="BodyText"/>
+        <w:numPr>
+          <w:ilvl w:val="1"/>
+          <w:numId w:val="25"/>
+        </w:numPr>
+        <w:rPr>
+          <w:sz w:val="22"/>
+          <w:szCs w:val="22"/>
+        </w:rPr>
+      </w:pPr>
+      <w:r>
+        <w:rPr>
+          <w:sz w:val="22"/>
+          <w:szCs w:val="22"/>
+        </w:rPr>
+        <w:t>Information about several special milestones that a user may reach</w:t>
+      </w:r>
+      <w:r>
+        <w:rPr>
+          <w:sz w:val="22"/>
+          <w:szCs w:val="22"/>
+        </w:rPr>
+        <w:t xml:space="preserve">. For example, </w:t>
+      </w:r>
+      <w:r>
+        <w:rPr>
+          <w:sz w:val="22"/>
+          <w:szCs w:val="22"/>
+        </w:rPr>
+        <w:t>categories of missions, how many miles user has already achieved,</w:t>
+      </w:r>
+      <w:r>
+        <w:rPr>
+          <w:sz w:val="22"/>
+          <w:szCs w:val="22"/>
+        </w:rPr>
+        <w:t xml:space="preserve"> …</w:t>
+      </w:r>
+    </w:p>
+    <w:p>
+      <w:pPr>
+        <w:pStyle w:val="BodyText"/>
+        <w:numPr>
+          <w:ilvl w:val="0"/>
+          <w:numId w:val="25"/>
+        </w:numPr>
+        <w:rPr>
+          <w:b/>
+          <w:sz w:val="22"/>
+          <w:szCs w:val="22"/>
+        </w:rPr>
+      </w:pPr>
+      <w:r>
+        <w:rPr>
+          <w:b/>
+          <w:sz w:val="22"/>
+          <w:szCs w:val="22"/>
+        </w:rPr>
+        <w:t>Pet</w:t>
+      </w:r>
+    </w:p>
+    <w:p>
+      <w:pPr>
+        <w:pStyle w:val="BodyText"/>
+        <w:numPr>
+          <w:ilvl w:val="1"/>
+          <w:numId w:val="25"/>
+        </w:numPr>
+        <w:rPr>
+          <w:sz w:val="22"/>
+          <w:szCs w:val="22"/>
+        </w:rPr>
+      </w:pPr>
+      <w:r>
+        <w:rPr>
+          <w:sz w:val="22"/>
+          <w:szCs w:val="22"/>
+        </w:rPr>
+        <w:t xml:space="preserve">A </w:t>
+      </w:r>
+      <w:r>
+        <w:rPr>
+          <w:sz w:val="22"/>
+          <w:szCs w:val="22"/>
+        </w:rPr>
+        <w:t xml:space="preserve">3D dog can perform some basic animations of a normal dog. It is raised by bone and milk bought from shop. </w:t>
+      </w:r>
+    </w:p>
+    <w:p>
+      <w:pPr>
+        <w:pStyle w:val="BodyText"/>
+        <w:numPr>
+          <w:ilvl w:val="0"/>
+          <w:numId w:val="25"/>
+        </w:numPr>
+        <w:rPr>
+          <w:b/>
+          <w:sz w:val="22"/>
+          <w:szCs w:val="22"/>
+        </w:rPr>
+      </w:pPr>
+      <w:r>
+        <w:rPr>
+          <w:b/>
+          <w:sz w:val="22"/>
+          <w:szCs w:val="22"/>
+        </w:rPr>
+        <w:t>Affection Points</w:t>
+      </w:r>
+    </w:p>
+    <w:p>
+      <w:pPr>
+        <w:pStyle w:val="BodyText"/>
+        <w:numPr>
+          <w:ilvl w:val="1"/>
+          <w:numId w:val="25"/>
+        </w:numPr>
+        <w:rPr>
+          <w:sz w:val="22"/>
+          <w:szCs w:val="22"/>
+        </w:rPr>
+      </w:pPr>
+      <w:r>
+        <w:rPr>
+          <w:sz w:val="22"/>
+          <w:szCs w:val="22"/>
+        </w:rPr>
+        <w:t>P</w:t>
+      </w:r>
+      <w:r>
+        <w:rPr>
+          <w:sz w:val="22"/>
+          <w:szCs w:val="22"/>
+        </w:rPr>
+        <w:t xml:space="preserve">oints </w:t>
+      </w:r>
+      <w:r>
+        <w:rPr>
+          <w:sz w:val="22"/>
+          <w:szCs w:val="22"/>
+        </w:rPr>
+        <w:t xml:space="preserve">are </w:t>
+      </w:r>
+      <w:r>
+        <w:rPr>
+          <w:sz w:val="22"/>
+          <w:szCs w:val="22"/>
+        </w:rPr>
+        <w:t>not only used to raise user’s level and but also is an efficient way to pr</w:t>
+      </w:r>
+      <w:r>
+        <w:rPr>
+          <w:sz w:val="22"/>
+          <w:szCs w:val="22"/>
+        </w:rPr>
+        <w:t>e</w:t>
+      </w:r>
+      <w:r>
+        <w:rPr>
+          <w:sz w:val="22"/>
+          <w:szCs w:val="22"/>
+        </w:rPr>
+        <w:t xml:space="preserve">vent users from not quitting the game by decreasing </w:t>
+      </w:r>
+      <w:r>
+        <w:rPr>
+          <w:sz w:val="22"/>
+          <w:szCs w:val="22"/>
+        </w:rPr>
+        <w:t>affection points.</w:t>
+      </w:r>
+    </w:p>
+    <w:p>
+      <w:pPr>
+        <w:pStyle w:val="BodyText"/>
+        <w:numPr>
+          <w:ilvl w:val="0"/>
+          <w:numId w:val="25"/>
+        </w:numPr>
+        <w:rPr>
+          <w:b/>
+          <w:sz w:val="22"/>
+          <w:szCs w:val="22"/>
+        </w:rPr>
+      </w:pPr>
+      <w:r>
+        <w:rPr>
+          <w:b/>
+          <w:sz w:val="22"/>
+          <w:szCs w:val="22"/>
+        </w:rPr>
+        <w:t>Shop</w:t>
+      </w:r>
+    </w:p>
+    <w:p>
+      <w:pPr>
+        <w:pStyle w:val="BodyText"/>
+        <w:numPr>
+          <w:ilvl w:val="1"/>
+          <w:numId w:val="25"/>
+        </w:numPr>
+        <w:rPr>
+          <w:sz w:val="22"/>
+          <w:szCs w:val="22"/>
+        </w:rPr>
+      </w:pPr>
+      <w:r>
+        <w:rPr>
+          <w:sz w:val="22"/>
+          <w:szCs w:val="22"/>
+        </w:rPr>
+        <w:t>A place where users can buy food or skins for their dogs</w:t>
+      </w:r>
+      <w:r>
+        <w:rPr>
+          <w:sz w:val="22"/>
+          <w:szCs w:val="22"/>
+        </w:rPr>
+        <w:t xml:space="preserve">. </w:t>
+      </w:r>
+    </w:p>
+    <w:p>
+      <w:pPr>
+        <w:pStyle w:val="BodyText"/>
+        <w:ind w:left="0" w:firstLine="720"/>
+        <w:rPr>
+          <w:b/>
+          <w:sz w:val="22"/>
+          <w:szCs w:val="22"/>
+        </w:rPr>
+      </w:pPr>
+      <w:r>
+        <w:rPr>
+          <w:b/>
+          <w:sz w:val="22"/>
+          <w:szCs w:val="22"/>
+        </w:rPr>
+        <w:t>References</w:t>
+      </w:r>
+    </w:p>
+    <w:p>
+      <w:pPr>
+        <w:pStyle w:val="BodyText"/>
+        <w:ind w:left="0" w:firstLine="720"/>
+        <w:rPr>
+          <w:sz w:val="22"/>
+          <w:szCs w:val="22"/>
+        </w:rPr>
+      </w:pPr>
+      <w:r>
+        <w:rPr>
+          <w:b/>
+          <w:sz w:val="22"/>
+          <w:szCs w:val="22"/>
+        </w:rPr>
+        <w:tab/>
+      </w:r>
+      <w:r>
+        <w:rPr>
+          <w:sz w:val="22"/>
+          <w:szCs w:val="22"/>
+        </w:rPr>
+        <w:t>1. Project Plan</w:t>
+      </w:r>
+    </w:p>
+    <w:p>
+      <w:pPr>
+        <w:pStyle w:val="BodyText"/>
+        <w:ind w:left="0" w:firstLine="720"/>
+        <w:rPr>
+          <w:sz w:val="22"/>
+          <w:szCs w:val="22"/>
+        </w:rPr>
+      </w:pPr>
+      <w:r>
+        <w:rPr>
+          <w:sz w:val="22"/>
+          <w:szCs w:val="22"/>
+        </w:rPr>
+        <w:tab/>
+        <w:t>2. Vision Document</w:t>
+      </w:r>
+    </w:p>
+    <w:p>
+      <w:pPr>
+        <w:pStyle w:val="BodyText"/>
+        <w:ind w:left="0" w:firstLine="720"/>
+        <w:rPr>
+          <w:sz w:val="22"/>
+          <w:szCs w:val="22"/>
+        </w:rPr>
+      </w:pPr>
+      <w:r>
+        <w:rPr>
+          <w:sz w:val="22"/>
+          <w:szCs w:val="22"/>
+        </w:rPr>
+        <w:tab/>
+        <w:t>3. Use case model and use case specification.</w:t>
+      </w:r>
+    </w:p>
+    <w:p>
+      <w:pPr>
+        <w:pStyle w:val="BodyText"/>
+        <w:ind w:left="0" w:firstLine="720"/>
+        <w:rPr>
+          <w:b/>
+          <w:sz w:val="22"/>
+          <w:szCs w:val="22"/>
+        </w:rPr>
+      </w:pPr>
+      <w:r>
+        <w:rPr>
+          <w:b/>
+          <w:sz w:val="22"/>
+          <w:szCs w:val="22"/>
+        </w:rPr>
+        <w:t>Overview</w:t>
+      </w:r>
+    </w:p>
+    <w:p>
+      <w:pPr>
+        <w:pStyle w:val="BodyText"/>
+        <w:ind w:firstLine="720"/>
+        <w:rPr>
+          <w:sz w:val="22"/>
+          <w:szCs w:val="22"/>
+        </w:rPr>
+      </w:pPr>
+      <w:r>
+        <w:rPr>
+          <w:sz w:val="22"/>
+          <w:szCs w:val="22"/>
+        </w:rPr>
+        <w:lastRenderedPageBreak/>
+        <w:t xml:space="preserve">This document presents the architectural as a series of views; use case view, process view, deployment view, and implementation </w:t>
+      </w:r>
+      <w:r>
+        <w:rPr>
+          <w:sz w:val="22"/>
+          <w:szCs w:val="22"/>
+        </w:rPr>
+        <w:t xml:space="preserve">view. These views are </w:t>
+      </w:r>
+      <w:r>
+        <w:rPr>
+          <w:sz w:val="22"/>
+          <w:szCs w:val="22"/>
+        </w:rPr>
+        <w:t>use</w:t>
+      </w:r>
+      <w:r>
+        <w:rPr>
+          <w:sz w:val="22"/>
+          <w:szCs w:val="22"/>
+        </w:rPr>
+        <w:t>d from</w:t>
+      </w:r>
+      <w:r>
+        <w:rPr>
+          <w:sz w:val="22"/>
+          <w:szCs w:val="22"/>
+        </w:rPr>
+        <w:t xml:space="preserve"> the Unified Modeling Language (UML).</w:t>
+      </w:r>
+    </w:p>
+    <w:p>
+      <w:pPr>
+        <w:pStyle w:val="Heading1"/>
+      </w:pPr>
+      <w:bookmarkStart w:id="2" w:name="_Toc468193989"/>
+      <w:r>
+        <w:t>Architectural Goals and Constr</w:t>
+      </w:r>
+      <w:bookmarkStart w:id="3" w:name="_GoBack"/>
+      <w:bookmarkEnd w:id="3"/>
+      <w:r>
+        <w:t>aints</w:t>
+      </w:r>
+      <w:bookmarkEnd w:id="2"/>
+      <w:r>
+        <w:t xml:space="preserve"> </w:t>
+      </w:r>
+    </w:p>
+    <w:p>
+      <w:pPr>
         <w:pStyle w:val="InfoBlue"/>
       </w:pPr>
       <w:r>
-        <w:t xml:space="preserve">[The introduction of the </w:t>
-      </w:r>
-      <w:r>
-        <w:rPr>
-          <w:rStyle w:val="Strong"/>
-        </w:rPr>
-        <w:t>Software Architecture Document</w:t>
-      </w:r>
-      <w:r>
-        <w:t xml:space="preserve"> provides an overview of the entire </w:t>
-      </w:r>
-      <w:r>
-        <w:rPr>
-          <w:rStyle w:val="Strong"/>
-        </w:rPr>
-        <w:t>Software Architecture Document</w:t>
-      </w:r>
-      <w:r>
-        <w:t xml:space="preserve">. It includes the purpose, scope, definitions, acronyms, abbreviations, references, and overview of the </w:t>
-      </w:r>
-      <w:r>
-        <w:rPr>
-          <w:rStyle w:val="Strong"/>
-        </w:rPr>
-        <w:t>Software Architecture Document</w:t>
-      </w:r>
-      <w:r>
-        <w:t>.]</w:t>
+        <w:t>[This section describes the software requirements and objectives that have some significant impact on the architecture; for example, safety, security, privacy, use of an off-the-shelf product, portability, distribution, and reuse. It also captures the special constraints that may apply: design and implementation strategy, development tools, team structure, schedule, legacy code, and so on.]</w:t>
+      </w:r>
+    </w:p>
+    <w:p>
+      <w:pPr>
+        <w:pStyle w:val="BodyText"/>
+        <w:rPr>
+          <w:sz w:val="22"/>
+          <w:szCs w:val="22"/>
+        </w:rPr>
+      </w:pPr>
+      <w:r>
+        <w:rPr>
+          <w:sz w:val="22"/>
+          <w:szCs w:val="22"/>
+        </w:rPr>
+        <w:t>There are some software requirements and objectives that have significant impact on the architecture:</w:t>
+      </w:r>
+    </w:p>
+    <w:p>
+      <w:pPr>
+        <w:pStyle w:val="BodyText"/>
+        <w:numPr>
+          <w:ilvl w:val="0"/>
+          <w:numId w:val="27"/>
+        </w:numPr>
+        <w:rPr>
+          <w:sz w:val="22"/>
+          <w:szCs w:val="22"/>
+        </w:rPr>
+      </w:pPr>
+      <w:r>
+        <w:rPr>
+          <w:sz w:val="22"/>
+          <w:szCs w:val="22"/>
+        </w:rPr>
+        <w:t xml:space="preserve">All the user database must be kept in a secured manner to provide a fair </w:t>
+      </w:r>
+      <w:r>
+        <w:rPr>
+          <w:sz w:val="22"/>
+          <w:szCs w:val="22"/>
+        </w:rPr>
+        <w:t>and fun game environment.</w:t>
+      </w:r>
+    </w:p>
+    <w:p>
+      <w:pPr>
+        <w:pStyle w:val="BodyText"/>
+        <w:numPr>
+          <w:ilvl w:val="0"/>
+          <w:numId w:val="27"/>
+        </w:numPr>
+        <w:rPr>
+          <w:sz w:val="22"/>
+          <w:szCs w:val="22"/>
+        </w:rPr>
+      </w:pPr>
+      <w:r>
+        <w:rPr>
+          <w:sz w:val="22"/>
+          <w:szCs w:val="22"/>
+        </w:rPr>
+        <w:t xml:space="preserve">The existing D&amp;J is developed on Unity, so it must </w:t>
+      </w:r>
+      <w:proofErr w:type="gramStart"/>
+      <w:r>
+        <w:rPr>
+          <w:sz w:val="22"/>
+          <w:szCs w:val="22"/>
+        </w:rPr>
+        <w:t>be capable of importing</w:t>
+      </w:r>
+      <w:proofErr w:type="gramEnd"/>
+      <w:r>
+        <w:rPr>
+          <w:sz w:val="22"/>
+          <w:szCs w:val="22"/>
+        </w:rPr>
+        <w:t xml:space="preserve"> to multiple platform later on.</w:t>
+      </w:r>
+    </w:p>
+    <w:p>
+      <w:pPr>
+        <w:pStyle w:val="BodyText"/>
+        <w:numPr>
+          <w:ilvl w:val="0"/>
+          <w:numId w:val="27"/>
+        </w:numPr>
+        <w:rPr>
+          <w:sz w:val="22"/>
+          <w:szCs w:val="22"/>
+        </w:rPr>
+      </w:pPr>
+      <w:r>
+        <w:rPr>
+          <w:sz w:val="22"/>
+          <w:szCs w:val="22"/>
+        </w:rPr>
+        <w:t>This game project deploy</w:t>
+      </w:r>
+      <w:r>
+        <w:rPr>
+          <w:sz w:val="22"/>
+          <w:szCs w:val="22"/>
+        </w:rPr>
+        <w:t>s</w:t>
+      </w:r>
+      <w:r>
+        <w:rPr>
+          <w:sz w:val="22"/>
+          <w:szCs w:val="22"/>
+        </w:rPr>
+        <w:t xml:space="preserve"> </w:t>
+      </w:r>
+      <w:r>
+        <w:rPr>
+          <w:sz w:val="22"/>
+          <w:szCs w:val="22"/>
+        </w:rPr>
+        <w:t xml:space="preserve">in step counting </w:t>
+      </w:r>
+      <w:r>
+        <w:rPr>
+          <w:sz w:val="22"/>
+          <w:szCs w:val="22"/>
+        </w:rPr>
+        <w:t xml:space="preserve">a </w:t>
+      </w:r>
+      <w:r>
+        <w:rPr>
+          <w:sz w:val="22"/>
+          <w:szCs w:val="22"/>
+        </w:rPr>
+        <w:t>so it has an ability to use again in other health projects.</w:t>
+      </w:r>
+    </w:p>
+    <w:p>
+      <w:pPr>
+        <w:pStyle w:val="BodyText"/>
+        <w:numPr>
+          <w:ilvl w:val="0"/>
+          <w:numId w:val="27"/>
+        </w:numPr>
+        <w:rPr>
+          <w:sz w:val="22"/>
+          <w:szCs w:val="22"/>
+        </w:rPr>
+      </w:pPr>
+      <w:r>
+        <w:rPr>
+          <w:sz w:val="22"/>
+          <w:szCs w:val="22"/>
+        </w:rPr>
+        <w:t xml:space="preserve">I </w:t>
       </w:r>
     </w:p>
     <w:p>
       <w:pPr>
         <w:pStyle w:val="Heading1"/>
       </w:pPr>
-      <w:bookmarkStart w:id="2" w:name="_Toc468193989"/>
-      <w:r>
-        <w:t>Architectural Goals and Constraints</w:t>
-      </w:r>
-      <w:bookmarkEnd w:id="2"/>
-      <w:r>
-        <w:t xml:space="preserve"> </w:t>
-      </w:r>
-    </w:p>
-    <w:p>
-      <w:pPr>
-        <w:pStyle w:val="InfoBlue"/>
-      </w:pPr>
-      <w:r>
-        <w:t>[This section describes the software requirements and objectives that have some significant impact on the architecture; for example, safety, security, privacy, use of an off-the-shelf product, portability, distribution, and reuse. It also captures the special constraints that may apply: design and implementation strategy, development tools, team structure, schedule, legacy code, and so on.]</w:t>
-      </w:r>
-    </w:p>
-    <w:p>
-      <w:pPr>
-        <w:pStyle w:val="Heading1"/>
-      </w:pPr>
-      <w:bookmarkStart w:id="3" w:name="_Toc468193990"/>
+      <w:bookmarkStart w:id="4" w:name="_Toc468193990"/>
       <w:r>
         <w:rPr>
           <w:noProof/>
@@ -1136,7 +1995,7 @@
       <w:r>
         <w:t>Model</w:t>
       </w:r>
-      <w:bookmarkEnd w:id="3"/>
+      <w:bookmarkEnd w:id="4"/>
       <w:r>
         <w:t xml:space="preserve"> </w:t>
       </w:r>
@@ -1146,11 +2005,12 @@
       <w:pPr>
         <w:pStyle w:val="Heading1"/>
       </w:pPr>
-      <w:bookmarkStart w:id="4" w:name="_Toc468193991"/>
-      <w:r>
+      <w:bookmarkStart w:id="5" w:name="_Toc468193991"/>
+      <w:r>
+        <w:lastRenderedPageBreak/>
         <w:t>Logical View</w:t>
       </w:r>
-      <w:bookmarkEnd w:id="4"/>
+      <w:bookmarkEnd w:id="5"/>
       <w:r>
         <w:t xml:space="preserve"> </w:t>
       </w:r>
@@ -1166,7 +2026,6 @@
         <w:rPr>
           <w:noProof/>
         </w:rPr>
-        <w:lastRenderedPageBreak/>
         <w:drawing>
           <wp:anchor distT="0" distB="0" distL="114300" distR="114300" simplePos="0" relativeHeight="251660288" behindDoc="0" locked="0" layoutInCell="1" allowOverlap="1" wp14:anchorId="62238F08" wp14:editId="2A7D0733">
             <wp:simplePos x="0" y="0"/>
@@ -1287,8 +2146,6 @@
       <w:r>
         <w:t>An achievement can be completed by Companion Interaction, Quest.</w:t>
       </w:r>
-      <w:bookmarkStart w:id="5" w:name="_GoBack"/>
-      <w:bookmarkEnd w:id="5"/>
     </w:p>
     <w:p/>
     <w:p>
@@ -1302,17 +2159,6 @@
       <w:bookmarkEnd w:id="6"/>
       <w:r>
         <w:t xml:space="preserve">t: </w:t>
-      </w:r>
-      <w:r>
-        <w:t>using Facebook</w:t>
-      </w:r>
-    </w:p>
-    <w:p>
-      <w:pPr>
-        <w:pStyle w:val="BodyText"/>
-      </w:pPr>
-      <w:r>
-        <w:tab/>
       </w:r>
     </w:p>
     <w:p>
@@ -1594,7 +2440,7 @@
               <w:rStyle w:val="PageNumber"/>
               <w:noProof/>
             </w:rPr>
-            <w:t>5</w:t>
+            <w:t>7</w:t>
           </w:r>
           <w:r>
             <w:rPr>
@@ -1631,7 +2477,7 @@
               <w:rStyle w:val="PageNumber"/>
               <w:noProof/>
             </w:rPr>
-            <w:t>5</w:t>
+            <w:t>7</w:t>
           </w:r>
           <w:r>
             <w:rPr>
@@ -1963,6 +2809,118 @@
     </w:lvl>
   </w:abstractNum>
   <w:abstractNum w:abstractNumId="3" w15:restartNumberingAfterBreak="0">
+    <w:nsid w:val="012A5878"/>
+    <w:multiLevelType w:val="hybridMultilevel"/>
+    <w:tmpl w:val="3B5A4088"/>
+    <w:lvl w:ilvl="0" w:tplc="8744B332">
+      <w:numFmt w:val="bullet"/>
+      <w:lvlText w:val="-"/>
+      <w:lvlJc w:val="left"/>
+      <w:pPr>
+        <w:ind w:left="1080" w:hanging="360"/>
+      </w:pPr>
+      <w:rPr>
+        <w:rFonts w:ascii="Times New Roman" w:eastAsia="Times New Roman" w:hAnsi="Times New Roman" w:cs="Times New Roman" w:hint="default"/>
+      </w:rPr>
+    </w:lvl>
+    <w:lvl w:ilvl="1" w:tplc="04090003" w:tentative="1">
+      <w:start w:val="1"/>
+      <w:numFmt w:val="bullet"/>
+      <w:lvlText w:val="o"/>
+      <w:lvlJc w:val="left"/>
+      <w:pPr>
+        <w:ind w:left="1800" w:hanging="360"/>
+      </w:pPr>
+      <w:rPr>
+        <w:rFonts w:ascii="Courier New" w:hAnsi="Courier New" w:cs="Courier New" w:hint="default"/>
+      </w:rPr>
+    </w:lvl>
+    <w:lvl w:ilvl="2" w:tplc="04090005" w:tentative="1">
+      <w:start w:val="1"/>
+      <w:numFmt w:val="bullet"/>
+      <w:lvlText w:val=""/>
+      <w:lvlJc w:val="left"/>
+      <w:pPr>
+        <w:ind w:left="2520" w:hanging="360"/>
+      </w:pPr>
+      <w:rPr>
+        <w:rFonts w:ascii="Wingdings" w:hAnsi="Wingdings" w:hint="default"/>
+      </w:rPr>
+    </w:lvl>
+    <w:lvl w:ilvl="3" w:tplc="04090001" w:tentative="1">
+      <w:start w:val="1"/>
+      <w:numFmt w:val="bullet"/>
+      <w:lvlText w:val=""/>
+      <w:lvlJc w:val="left"/>
+      <w:pPr>
+        <w:ind w:left="3240" w:hanging="360"/>
+      </w:pPr>
+      <w:rPr>
+        <w:rFonts w:ascii="Symbol" w:hAnsi="Symbol" w:hint="default"/>
+      </w:rPr>
+    </w:lvl>
+    <w:lvl w:ilvl="4" w:tplc="04090003" w:tentative="1">
+      <w:start w:val="1"/>
+      <w:numFmt w:val="bullet"/>
+      <w:lvlText w:val="o"/>
+      <w:lvlJc w:val="left"/>
+      <w:pPr>
+        <w:ind w:left="3960" w:hanging="360"/>
+      </w:pPr>
+      <w:rPr>
+        <w:rFonts w:ascii="Courier New" w:hAnsi="Courier New" w:cs="Courier New" w:hint="default"/>
+      </w:rPr>
+    </w:lvl>
+    <w:lvl w:ilvl="5" w:tplc="04090005" w:tentative="1">
+      <w:start w:val="1"/>
+      <w:numFmt w:val="bullet"/>
+      <w:lvlText w:val=""/>
+      <w:lvlJc w:val="left"/>
+      <w:pPr>
+        <w:ind w:left="4680" w:hanging="360"/>
+      </w:pPr>
+      <w:rPr>
+        <w:rFonts w:ascii="Wingdings" w:hAnsi="Wingdings" w:hint="default"/>
+      </w:rPr>
+    </w:lvl>
+    <w:lvl w:ilvl="6" w:tplc="04090001" w:tentative="1">
+      <w:start w:val="1"/>
+      <w:numFmt w:val="bullet"/>
+      <w:lvlText w:val=""/>
+      <w:lvlJc w:val="left"/>
+      <w:pPr>
+        <w:ind w:left="5400" w:hanging="360"/>
+      </w:pPr>
+      <w:rPr>
+        <w:rFonts w:ascii="Symbol" w:hAnsi="Symbol" w:hint="default"/>
+      </w:rPr>
+    </w:lvl>
+    <w:lvl w:ilvl="7" w:tplc="04090003" w:tentative="1">
+      <w:start w:val="1"/>
+      <w:numFmt w:val="bullet"/>
+      <w:lvlText w:val="o"/>
+      <w:lvlJc w:val="left"/>
+      <w:pPr>
+        <w:ind w:left="6120" w:hanging="360"/>
+      </w:pPr>
+      <w:rPr>
+        <w:rFonts w:ascii="Courier New" w:hAnsi="Courier New" w:cs="Courier New" w:hint="default"/>
+      </w:rPr>
+    </w:lvl>
+    <w:lvl w:ilvl="8" w:tplc="04090005" w:tentative="1">
+      <w:start w:val="1"/>
+      <w:numFmt w:val="bullet"/>
+      <w:lvlText w:val=""/>
+      <w:lvlJc w:val="left"/>
+      <w:pPr>
+        <w:ind w:left="6840" w:hanging="360"/>
+      </w:pPr>
+      <w:rPr>
+        <w:rFonts w:ascii="Wingdings" w:hAnsi="Wingdings" w:hint="default"/>
+      </w:rPr>
+    </w:lvl>
+  </w:abstractNum>
+  <w:abstractNum w:abstractNumId="4" w15:restartNumberingAfterBreak="0">
     <w:nsid w:val="0A117094"/>
     <w:multiLevelType w:val="singleLevel"/>
     <w:tmpl w:val="04090001"/>
@@ -1982,7 +2940,7 @@
       </w:rPr>
     </w:lvl>
   </w:abstractNum>
-  <w:abstractNum w:abstractNumId="4" w15:restartNumberingAfterBreak="0">
+  <w:abstractNum w:abstractNumId="5" w15:restartNumberingAfterBreak="0">
     <w:nsid w:val="17CB6DC4"/>
     <w:multiLevelType w:val="singleLevel"/>
     <w:tmpl w:val="04090001"/>
@@ -2002,7 +2960,7 @@
       </w:rPr>
     </w:lvl>
   </w:abstractNum>
-  <w:abstractNum w:abstractNumId="5" w15:restartNumberingAfterBreak="0">
+  <w:abstractNum w:abstractNumId="6" w15:restartNumberingAfterBreak="0">
     <w:nsid w:val="19CF4E4A"/>
     <w:multiLevelType w:val="multilevel"/>
     <w:tmpl w:val="80CEE6CE"/>
@@ -2116,7 +3074,7 @@
       </w:pPr>
     </w:lvl>
   </w:abstractNum>
-  <w:abstractNum w:abstractNumId="6" w15:restartNumberingAfterBreak="0">
+  <w:abstractNum w:abstractNumId="7" w15:restartNumberingAfterBreak="0">
     <w:nsid w:val="22443AC4"/>
     <w:multiLevelType w:val="singleLevel"/>
     <w:tmpl w:val="04090001"/>
@@ -2136,7 +3094,120 @@
       </w:rPr>
     </w:lvl>
   </w:abstractNum>
-  <w:abstractNum w:abstractNumId="7" w15:restartNumberingAfterBreak="0">
+  <w:abstractNum w:abstractNumId="8" w15:restartNumberingAfterBreak="0">
+    <w:nsid w:val="22892138"/>
+    <w:multiLevelType w:val="hybridMultilevel"/>
+    <w:tmpl w:val="4C967520"/>
+    <w:lvl w:ilvl="0" w:tplc="04090001">
+      <w:start w:val="1"/>
+      <w:numFmt w:val="bullet"/>
+      <w:lvlText w:val=""/>
+      <w:lvlJc w:val="left"/>
+      <w:pPr>
+        <w:ind w:left="720" w:hanging="360"/>
+      </w:pPr>
+      <w:rPr>
+        <w:rFonts w:ascii="Symbol" w:hAnsi="Symbol" w:hint="default"/>
+      </w:rPr>
+    </w:lvl>
+    <w:lvl w:ilvl="1" w:tplc="04090003">
+      <w:start w:val="1"/>
+      <w:numFmt w:val="bullet"/>
+      <w:lvlText w:val="o"/>
+      <w:lvlJc w:val="left"/>
+      <w:pPr>
+        <w:ind w:left="1440" w:hanging="360"/>
+      </w:pPr>
+      <w:rPr>
+        <w:rFonts w:ascii="Courier New" w:hAnsi="Courier New" w:cs="Courier New" w:hint="default"/>
+      </w:rPr>
+    </w:lvl>
+    <w:lvl w:ilvl="2" w:tplc="04090005">
+      <w:start w:val="1"/>
+      <w:numFmt w:val="bullet"/>
+      <w:lvlText w:val=""/>
+      <w:lvlJc w:val="left"/>
+      <w:pPr>
+        <w:ind w:left="2160" w:hanging="360"/>
+      </w:pPr>
+      <w:rPr>
+        <w:rFonts w:ascii="Wingdings" w:hAnsi="Wingdings" w:hint="default"/>
+      </w:rPr>
+    </w:lvl>
+    <w:lvl w:ilvl="3" w:tplc="04090001" w:tentative="1">
+      <w:start w:val="1"/>
+      <w:numFmt w:val="bullet"/>
+      <w:lvlText w:val=""/>
+      <w:lvlJc w:val="left"/>
+      <w:pPr>
+        <w:ind w:left="2880" w:hanging="360"/>
+      </w:pPr>
+      <w:rPr>
+        <w:rFonts w:ascii="Symbol" w:hAnsi="Symbol" w:hint="default"/>
+      </w:rPr>
+    </w:lvl>
+    <w:lvl w:ilvl="4" w:tplc="04090003" w:tentative="1">
+      <w:start w:val="1"/>
+      <w:numFmt w:val="bullet"/>
+      <w:lvlText w:val="o"/>
+      <w:lvlJc w:val="left"/>
+      <w:pPr>
+        <w:ind w:left="3600" w:hanging="360"/>
+      </w:pPr>
+      <w:rPr>
+        <w:rFonts w:ascii="Courier New" w:hAnsi="Courier New" w:cs="Courier New" w:hint="default"/>
+      </w:rPr>
+    </w:lvl>
+    <w:lvl w:ilvl="5" w:tplc="04090005" w:tentative="1">
+      <w:start w:val="1"/>
+      <w:numFmt w:val="bullet"/>
+      <w:lvlText w:val=""/>
+      <w:lvlJc w:val="left"/>
+      <w:pPr>
+        <w:ind w:left="4320" w:hanging="360"/>
+      </w:pPr>
+      <w:rPr>
+        <w:rFonts w:ascii="Wingdings" w:hAnsi="Wingdings" w:hint="default"/>
+      </w:rPr>
+    </w:lvl>
+    <w:lvl w:ilvl="6" w:tplc="04090001" w:tentative="1">
+      <w:start w:val="1"/>
+      <w:numFmt w:val="bullet"/>
+      <w:lvlText w:val=""/>
+      <w:lvlJc w:val="left"/>
+      <w:pPr>
+        <w:ind w:left="5040" w:hanging="360"/>
+      </w:pPr>
+      <w:rPr>
+        <w:rFonts w:ascii="Symbol" w:hAnsi="Symbol" w:hint="default"/>
+      </w:rPr>
+    </w:lvl>
+    <w:lvl w:ilvl="7" w:tplc="04090003" w:tentative="1">
+      <w:start w:val="1"/>
+      <w:numFmt w:val="bullet"/>
+      <w:lvlText w:val="o"/>
+      <w:lvlJc w:val="left"/>
+      <w:pPr>
+        <w:ind w:left="5760" w:hanging="360"/>
+      </w:pPr>
+      <w:rPr>
+        <w:rFonts w:ascii="Courier New" w:hAnsi="Courier New" w:cs="Courier New" w:hint="default"/>
+      </w:rPr>
+    </w:lvl>
+    <w:lvl w:ilvl="8" w:tplc="04090005" w:tentative="1">
+      <w:start w:val="1"/>
+      <w:numFmt w:val="bullet"/>
+      <w:lvlText w:val=""/>
+      <w:lvlJc w:val="left"/>
+      <w:pPr>
+        <w:ind w:left="6480" w:hanging="360"/>
+      </w:pPr>
+      <w:rPr>
+        <w:rFonts w:ascii="Wingdings" w:hAnsi="Wingdings" w:hint="default"/>
+      </w:rPr>
+    </w:lvl>
+  </w:abstractNum>
+  <w:abstractNum w:abstractNumId="9" w15:restartNumberingAfterBreak="0">
     <w:nsid w:val="2D4B634E"/>
     <w:multiLevelType w:val="singleLevel"/>
     <w:tmpl w:val="04090001"/>
@@ -2156,7 +3227,7 @@
       </w:rPr>
     </w:lvl>
   </w:abstractNum>
-  <w:abstractNum w:abstractNumId="8" w15:restartNumberingAfterBreak="0">
+  <w:abstractNum w:abstractNumId="10" w15:restartNumberingAfterBreak="0">
     <w:nsid w:val="31DD2C45"/>
     <w:multiLevelType w:val="singleLevel"/>
     <w:tmpl w:val="04090001"/>
@@ -2176,7 +3247,7 @@
       </w:rPr>
     </w:lvl>
   </w:abstractNum>
-  <w:abstractNum w:abstractNumId="9" w15:restartNumberingAfterBreak="0">
+  <w:abstractNum w:abstractNumId="11" w15:restartNumberingAfterBreak="0">
     <w:nsid w:val="32982B51"/>
     <w:multiLevelType w:val="singleLevel"/>
     <w:tmpl w:val="04090001"/>
@@ -2196,7 +3267,7 @@
       </w:rPr>
     </w:lvl>
   </w:abstractNum>
-  <w:abstractNum w:abstractNumId="10" w15:restartNumberingAfterBreak="0">
+  <w:abstractNum w:abstractNumId="12" w15:restartNumberingAfterBreak="0">
     <w:nsid w:val="3375481C"/>
     <w:multiLevelType w:val="singleLevel"/>
     <w:tmpl w:val="E6747DA6"/>
@@ -2216,7 +3287,7 @@
       </w:rPr>
     </w:lvl>
   </w:abstractNum>
-  <w:abstractNum w:abstractNumId="11" w15:restartNumberingAfterBreak="0">
+  <w:abstractNum w:abstractNumId="13" w15:restartNumberingAfterBreak="0">
     <w:nsid w:val="369D5471"/>
     <w:multiLevelType w:val="singleLevel"/>
     <w:tmpl w:val="04090001"/>
@@ -2236,7 +3307,7 @@
       </w:rPr>
     </w:lvl>
   </w:abstractNum>
-  <w:abstractNum w:abstractNumId="12" w15:restartNumberingAfterBreak="0">
+  <w:abstractNum w:abstractNumId="14" w15:restartNumberingAfterBreak="0">
     <w:nsid w:val="42B97F7B"/>
     <w:multiLevelType w:val="singleLevel"/>
     <w:tmpl w:val="04090001"/>
@@ -2256,7 +3327,7 @@
       </w:rPr>
     </w:lvl>
   </w:abstractNum>
-  <w:abstractNum w:abstractNumId="13" w15:restartNumberingAfterBreak="0">
+  <w:abstractNum w:abstractNumId="15" w15:restartNumberingAfterBreak="0">
     <w:nsid w:val="49E170D0"/>
     <w:multiLevelType w:val="singleLevel"/>
     <w:tmpl w:val="04090001"/>
@@ -2276,7 +3347,7 @@
       </w:rPr>
     </w:lvl>
   </w:abstractNum>
-  <w:abstractNum w:abstractNumId="14" w15:restartNumberingAfterBreak="0">
+  <w:abstractNum w:abstractNumId="16" w15:restartNumberingAfterBreak="0">
     <w:nsid w:val="4F64732B"/>
     <w:multiLevelType w:val="singleLevel"/>
     <w:tmpl w:val="04090001"/>
@@ -2296,7 +3367,7 @@
       </w:rPr>
     </w:lvl>
   </w:abstractNum>
-  <w:abstractNum w:abstractNumId="15" w15:restartNumberingAfterBreak="0">
+  <w:abstractNum w:abstractNumId="17" w15:restartNumberingAfterBreak="0">
     <w:nsid w:val="52DF734E"/>
     <w:multiLevelType w:val="singleLevel"/>
     <w:tmpl w:val="04090001"/>
@@ -2316,7 +3387,120 @@
       </w:rPr>
     </w:lvl>
   </w:abstractNum>
-  <w:abstractNum w:abstractNumId="16" w15:restartNumberingAfterBreak="0">
+  <w:abstractNum w:abstractNumId="18" w15:restartNumberingAfterBreak="0">
+    <w:nsid w:val="5B7600F1"/>
+    <w:multiLevelType w:val="hybridMultilevel"/>
+    <w:tmpl w:val="A7144826"/>
+    <w:lvl w:ilvl="0" w:tplc="04090001">
+      <w:start w:val="1"/>
+      <w:numFmt w:val="bullet"/>
+      <w:lvlText w:val=""/>
+      <w:lvlJc w:val="left"/>
+      <w:pPr>
+        <w:ind w:left="720" w:hanging="360"/>
+      </w:pPr>
+      <w:rPr>
+        <w:rFonts w:ascii="Symbol" w:hAnsi="Symbol" w:hint="default"/>
+      </w:rPr>
+    </w:lvl>
+    <w:lvl w:ilvl="1" w:tplc="04090003">
+      <w:start w:val="1"/>
+      <w:numFmt w:val="bullet"/>
+      <w:lvlText w:val="o"/>
+      <w:lvlJc w:val="left"/>
+      <w:pPr>
+        <w:ind w:left="1440" w:hanging="360"/>
+      </w:pPr>
+      <w:rPr>
+        <w:rFonts w:ascii="Courier New" w:hAnsi="Courier New" w:cs="Courier New" w:hint="default"/>
+      </w:rPr>
+    </w:lvl>
+    <w:lvl w:ilvl="2" w:tplc="04090005">
+      <w:start w:val="1"/>
+      <w:numFmt w:val="bullet"/>
+      <w:lvlText w:val=""/>
+      <w:lvlJc w:val="left"/>
+      <w:pPr>
+        <w:ind w:left="2160" w:hanging="360"/>
+      </w:pPr>
+      <w:rPr>
+        <w:rFonts w:ascii="Wingdings" w:hAnsi="Wingdings" w:hint="default"/>
+      </w:rPr>
+    </w:lvl>
+    <w:lvl w:ilvl="3" w:tplc="04090001" w:tentative="1">
+      <w:start w:val="1"/>
+      <w:numFmt w:val="bullet"/>
+      <w:lvlText w:val=""/>
+      <w:lvlJc w:val="left"/>
+      <w:pPr>
+        <w:ind w:left="2880" w:hanging="360"/>
+      </w:pPr>
+      <w:rPr>
+        <w:rFonts w:ascii="Symbol" w:hAnsi="Symbol" w:hint="default"/>
+      </w:rPr>
+    </w:lvl>
+    <w:lvl w:ilvl="4" w:tplc="04090003" w:tentative="1">
+      <w:start w:val="1"/>
+      <w:numFmt w:val="bullet"/>
+      <w:lvlText w:val="o"/>
+      <w:lvlJc w:val="left"/>
+      <w:pPr>
+        <w:ind w:left="3600" w:hanging="360"/>
+      </w:pPr>
+      <w:rPr>
+        <w:rFonts w:ascii="Courier New" w:hAnsi="Courier New" w:cs="Courier New" w:hint="default"/>
+      </w:rPr>
+    </w:lvl>
+    <w:lvl w:ilvl="5" w:tplc="04090005" w:tentative="1">
+      <w:start w:val="1"/>
+      <w:numFmt w:val="bullet"/>
+      <w:lvlText w:val=""/>
+      <w:lvlJc w:val="left"/>
+      <w:pPr>
+        <w:ind w:left="4320" w:hanging="360"/>
+      </w:pPr>
+      <w:rPr>
+        <w:rFonts w:ascii="Wingdings" w:hAnsi="Wingdings" w:hint="default"/>
+      </w:rPr>
+    </w:lvl>
+    <w:lvl w:ilvl="6" w:tplc="04090001" w:tentative="1">
+      <w:start w:val="1"/>
+      <w:numFmt w:val="bullet"/>
+      <w:lvlText w:val=""/>
+      <w:lvlJc w:val="left"/>
+      <w:pPr>
+        <w:ind w:left="5040" w:hanging="360"/>
+      </w:pPr>
+      <w:rPr>
+        <w:rFonts w:ascii="Symbol" w:hAnsi="Symbol" w:hint="default"/>
+      </w:rPr>
+    </w:lvl>
+    <w:lvl w:ilvl="7" w:tplc="04090003" w:tentative="1">
+      <w:start w:val="1"/>
+      <w:numFmt w:val="bullet"/>
+      <w:lvlText w:val="o"/>
+      <w:lvlJc w:val="left"/>
+      <w:pPr>
+        <w:ind w:left="5760" w:hanging="360"/>
+      </w:pPr>
+      <w:rPr>
+        <w:rFonts w:ascii="Courier New" w:hAnsi="Courier New" w:cs="Courier New" w:hint="default"/>
+      </w:rPr>
+    </w:lvl>
+    <w:lvl w:ilvl="8" w:tplc="04090005" w:tentative="1">
+      <w:start w:val="1"/>
+      <w:numFmt w:val="bullet"/>
+      <w:lvlText w:val=""/>
+      <w:lvlJc w:val="left"/>
+      <w:pPr>
+        <w:ind w:left="6480" w:hanging="360"/>
+      </w:pPr>
+      <w:rPr>
+        <w:rFonts w:ascii="Wingdings" w:hAnsi="Wingdings" w:hint="default"/>
+      </w:rPr>
+    </w:lvl>
+  </w:abstractNum>
+  <w:abstractNum w:abstractNumId="19" w15:restartNumberingAfterBreak="0">
     <w:nsid w:val="6A615AE2"/>
     <w:multiLevelType w:val="hybridMultilevel"/>
     <w:tmpl w:val="BFDAAEBE"/>
@@ -2428,7 +3612,119 @@
       </w:rPr>
     </w:lvl>
   </w:abstractNum>
-  <w:abstractNum w:abstractNumId="17" w15:restartNumberingAfterBreak="0">
+  <w:abstractNum w:abstractNumId="20" w15:restartNumberingAfterBreak="0">
+    <w:nsid w:val="6B1F5632"/>
+    <w:multiLevelType w:val="hybridMultilevel"/>
+    <w:tmpl w:val="0B68DAE4"/>
+    <w:lvl w:ilvl="0" w:tplc="A8C4F2AA">
+      <w:numFmt w:val="bullet"/>
+      <w:lvlText w:val="-"/>
+      <w:lvlJc w:val="left"/>
+      <w:pPr>
+        <w:ind w:left="1800" w:hanging="360"/>
+      </w:pPr>
+      <w:rPr>
+        <w:rFonts w:ascii="Times New Roman" w:eastAsia="Times New Roman" w:hAnsi="Times New Roman" w:cs="Times New Roman" w:hint="default"/>
+      </w:rPr>
+    </w:lvl>
+    <w:lvl w:ilvl="1" w:tplc="04090003" w:tentative="1">
+      <w:start w:val="1"/>
+      <w:numFmt w:val="bullet"/>
+      <w:lvlText w:val="o"/>
+      <w:lvlJc w:val="left"/>
+      <w:pPr>
+        <w:ind w:left="2520" w:hanging="360"/>
+      </w:pPr>
+      <w:rPr>
+        <w:rFonts w:ascii="Courier New" w:hAnsi="Courier New" w:cs="Courier New" w:hint="default"/>
+      </w:rPr>
+    </w:lvl>
+    <w:lvl w:ilvl="2" w:tplc="04090005" w:tentative="1">
+      <w:start w:val="1"/>
+      <w:numFmt w:val="bullet"/>
+      <w:lvlText w:val=""/>
+      <w:lvlJc w:val="left"/>
+      <w:pPr>
+        <w:ind w:left="3240" w:hanging="360"/>
+      </w:pPr>
+      <w:rPr>
+        <w:rFonts w:ascii="Wingdings" w:hAnsi="Wingdings" w:hint="default"/>
+      </w:rPr>
+    </w:lvl>
+    <w:lvl w:ilvl="3" w:tplc="04090001" w:tentative="1">
+      <w:start w:val="1"/>
+      <w:numFmt w:val="bullet"/>
+      <w:lvlText w:val=""/>
+      <w:lvlJc w:val="left"/>
+      <w:pPr>
+        <w:ind w:left="3960" w:hanging="360"/>
+      </w:pPr>
+      <w:rPr>
+        <w:rFonts w:ascii="Symbol" w:hAnsi="Symbol" w:hint="default"/>
+      </w:rPr>
+    </w:lvl>
+    <w:lvl w:ilvl="4" w:tplc="04090003" w:tentative="1">
+      <w:start w:val="1"/>
+      <w:numFmt w:val="bullet"/>
+      <w:lvlText w:val="o"/>
+      <w:lvlJc w:val="left"/>
+      <w:pPr>
+        <w:ind w:left="4680" w:hanging="360"/>
+      </w:pPr>
+      <w:rPr>
+        <w:rFonts w:ascii="Courier New" w:hAnsi="Courier New" w:cs="Courier New" w:hint="default"/>
+      </w:rPr>
+    </w:lvl>
+    <w:lvl w:ilvl="5" w:tplc="04090005" w:tentative="1">
+      <w:start w:val="1"/>
+      <w:numFmt w:val="bullet"/>
+      <w:lvlText w:val=""/>
+      <w:lvlJc w:val="left"/>
+      <w:pPr>
+        <w:ind w:left="5400" w:hanging="360"/>
+      </w:pPr>
+      <w:rPr>
+        <w:rFonts w:ascii="Wingdings" w:hAnsi="Wingdings" w:hint="default"/>
+      </w:rPr>
+    </w:lvl>
+    <w:lvl w:ilvl="6" w:tplc="04090001" w:tentative="1">
+      <w:start w:val="1"/>
+      <w:numFmt w:val="bullet"/>
+      <w:lvlText w:val=""/>
+      <w:lvlJc w:val="left"/>
+      <w:pPr>
+        <w:ind w:left="6120" w:hanging="360"/>
+      </w:pPr>
+      <w:rPr>
+        <w:rFonts w:ascii="Symbol" w:hAnsi="Symbol" w:hint="default"/>
+      </w:rPr>
+    </w:lvl>
+    <w:lvl w:ilvl="7" w:tplc="04090003" w:tentative="1">
+      <w:start w:val="1"/>
+      <w:numFmt w:val="bullet"/>
+      <w:lvlText w:val="o"/>
+      <w:lvlJc w:val="left"/>
+      <w:pPr>
+        <w:ind w:left="6840" w:hanging="360"/>
+      </w:pPr>
+      <w:rPr>
+        <w:rFonts w:ascii="Courier New" w:hAnsi="Courier New" w:cs="Courier New" w:hint="default"/>
+      </w:rPr>
+    </w:lvl>
+    <w:lvl w:ilvl="8" w:tplc="04090005" w:tentative="1">
+      <w:start w:val="1"/>
+      <w:numFmt w:val="bullet"/>
+      <w:lvlText w:val=""/>
+      <w:lvlJc w:val="left"/>
+      <w:pPr>
+        <w:ind w:left="7560" w:hanging="360"/>
+      </w:pPr>
+      <w:rPr>
+        <w:rFonts w:ascii="Wingdings" w:hAnsi="Wingdings" w:hint="default"/>
+      </w:rPr>
+    </w:lvl>
+  </w:abstractNum>
+  <w:abstractNum w:abstractNumId="21" w15:restartNumberingAfterBreak="0">
     <w:nsid w:val="6D2F7D46"/>
     <w:multiLevelType w:val="singleLevel"/>
     <w:tmpl w:val="04090001"/>
@@ -2448,7 +3744,7 @@
       </w:rPr>
     </w:lvl>
   </w:abstractNum>
-  <w:abstractNum w:abstractNumId="18" w15:restartNumberingAfterBreak="0">
+  <w:abstractNum w:abstractNumId="22" w15:restartNumberingAfterBreak="0">
     <w:nsid w:val="71F21F2A"/>
     <w:multiLevelType w:val="singleLevel"/>
     <w:tmpl w:val="04090001"/>
@@ -2468,7 +3764,7 @@
       </w:rPr>
     </w:lvl>
   </w:abstractNum>
-  <w:abstractNum w:abstractNumId="19" w15:restartNumberingAfterBreak="0">
+  <w:abstractNum w:abstractNumId="23" w15:restartNumberingAfterBreak="0">
     <w:nsid w:val="743601FB"/>
     <w:multiLevelType w:val="singleLevel"/>
     <w:tmpl w:val="04090001"/>
@@ -2488,7 +3784,7 @@
       </w:rPr>
     </w:lvl>
   </w:abstractNum>
-  <w:abstractNum w:abstractNumId="20" w15:restartNumberingAfterBreak="0">
+  <w:abstractNum w:abstractNumId="24" w15:restartNumberingAfterBreak="0">
     <w:nsid w:val="756150CA"/>
     <w:multiLevelType w:val="singleLevel"/>
     <w:tmpl w:val="04090001"/>
@@ -2508,7 +3804,7 @@
       </w:rPr>
     </w:lvl>
   </w:abstractNum>
-  <w:abstractNum w:abstractNumId="21" w15:restartNumberingAfterBreak="0">
+  <w:abstractNum w:abstractNumId="25" w15:restartNumberingAfterBreak="0">
     <w:nsid w:val="7BE434D7"/>
     <w:multiLevelType w:val="singleLevel"/>
     <w:tmpl w:val="04090001"/>
@@ -2532,16 +3828,16 @@
     <w:abstractNumId w:val="0"/>
   </w:num>
   <w:num w:numId="2">
-    <w:abstractNumId w:val="10"/>
+    <w:abstractNumId w:val="12"/>
   </w:num>
   <w:num w:numId="3">
-    <w:abstractNumId w:val="21"/>
+    <w:abstractNumId w:val="25"/>
   </w:num>
   <w:num w:numId="4">
-    <w:abstractNumId w:val="15"/>
+    <w:abstractNumId w:val="17"/>
   </w:num>
   <w:num w:numId="5">
-    <w:abstractNumId w:val="14"/>
+    <w:abstractNumId w:val="16"/>
   </w:num>
   <w:num w:numId="6">
     <w:abstractNumId w:val="1"/>
@@ -2564,37 +3860,37 @@
     <w:abstractNumId w:val="2"/>
   </w:num>
   <w:num w:numId="8">
-    <w:abstractNumId w:val="20"/>
+    <w:abstractNumId w:val="24"/>
   </w:num>
   <w:num w:numId="9">
-    <w:abstractNumId w:val="3"/>
+    <w:abstractNumId w:val="4"/>
   </w:num>
   <w:num w:numId="10">
+    <w:abstractNumId w:val="13"/>
+  </w:num>
+  <w:num w:numId="11">
     <w:abstractNumId w:val="11"/>
   </w:num>
-  <w:num w:numId="11">
-    <w:abstractNumId w:val="9"/>
-  </w:num>
   <w:num w:numId="12">
-    <w:abstractNumId w:val="19"/>
+    <w:abstractNumId w:val="23"/>
   </w:num>
   <w:num w:numId="13">
-    <w:abstractNumId w:val="8"/>
+    <w:abstractNumId w:val="10"/>
   </w:num>
   <w:num w:numId="14">
-    <w:abstractNumId w:val="4"/>
+    <w:abstractNumId w:val="5"/>
   </w:num>
   <w:num w:numId="15">
-    <w:abstractNumId w:val="18"/>
+    <w:abstractNumId w:val="22"/>
   </w:num>
   <w:num w:numId="16">
-    <w:abstractNumId w:val="13"/>
+    <w:abstractNumId w:val="15"/>
   </w:num>
   <w:num w:numId="17">
-    <w:abstractNumId w:val="6"/>
+    <w:abstractNumId w:val="7"/>
   </w:num>
   <w:num w:numId="18">
-    <w:abstractNumId w:val="12"/>
+    <w:abstractNumId w:val="14"/>
   </w:num>
   <w:num w:numId="19">
     <w:abstractNumId w:val="1"/>
@@ -2615,16 +3911,28 @@
     </w:lvlOverride>
   </w:num>
   <w:num w:numId="20">
-    <w:abstractNumId w:val="7"/>
+    <w:abstractNumId w:val="9"/>
   </w:num>
   <w:num w:numId="21">
-    <w:abstractNumId w:val="17"/>
+    <w:abstractNumId w:val="21"/>
   </w:num>
   <w:num w:numId="22">
-    <w:abstractNumId w:val="5"/>
+    <w:abstractNumId w:val="6"/>
   </w:num>
   <w:num w:numId="23">
-    <w:abstractNumId w:val="16"/>
+    <w:abstractNumId w:val="19"/>
+  </w:num>
+  <w:num w:numId="24">
+    <w:abstractNumId w:val="8"/>
+  </w:num>
+  <w:num w:numId="25">
+    <w:abstractNumId w:val="18"/>
+  </w:num>
+  <w:num w:numId="26">
+    <w:abstractNumId w:val="3"/>
+  </w:num>
+  <w:num w:numId="27">
+    <w:abstractNumId w:val="20"/>
   </w:num>
 </w:numbering>
 </file>

</xml_diff>